<commit_message>
fait le form, faire +
</commit_message>
<xml_diff>
--- a/ProjetAppli.docx
+++ b/ProjetAppli.docx
@@ -510,35 +510,15 @@
         <w:rPr>
           <w:color w:val="000000" w:themeColor="text1"/>
         </w:rPr>
-        <w:t xml:space="preserve">- </w:t>
-      </w:r>
-      <w:r>
-        <w:rPr>
-          <w:color w:val="000000" w:themeColor="text1"/>
-        </w:rPr>
-        <w:t xml:space="preserve">L’indisponibilité de changement est caractérisée par un grisement de la case. </w:t>
-      </w:r>
-      <w:r>
-        <w:rPr>
-          <w:color w:val="000000" w:themeColor="text1"/>
-        </w:rPr>
-        <w:t>Da</w:t>
-      </w:r>
-      <w:r>
-        <w:rPr>
-          <w:color w:val="000000" w:themeColor="text1"/>
-        </w:rPr>
-        <w:t>te ne peut pas être modifier lors de l’ajout d’une nouvelle réservation, mais le nombre de place peut être modifier.</w:t>
-      </w:r>
-    </w:p>
-    <w:p>
-      <w:pPr>
-        <w:rPr>
-          <w:color w:val="000000" w:themeColor="text1"/>
-        </w:rPr>
-      </w:pPr>
-      <w:bookmarkStart w:id="0" w:name="_GoBack"/>
-      <w:bookmarkEnd w:id="0"/>
+        <w:t>- L’indisponibilité de changement est caractérisée par un grisement de la case. Date ne peut pas être modifier lors de l’ajout d’une nouvelle réservation, mais le nombre de place peut être modifier.</w:t>
+      </w:r>
+    </w:p>
+    <w:p>
+      <w:pPr>
+        <w:rPr>
+          <w:color w:val="000000" w:themeColor="text1"/>
+        </w:rPr>
+      </w:pPr>
     </w:p>
     <w:p>
       <w:pPr>
@@ -808,24 +788,65 @@
           <w:color w:val="000000" w:themeColor="text1"/>
         </w:rPr>
       </w:pPr>
-    </w:p>
-    <w:p>
-      <w:pPr>
-        <w:rPr>
-          <w:color w:val="000000" w:themeColor="text1"/>
-        </w:rPr>
-      </w:pPr>
-    </w:p>
-    <w:p>
-      <w:pPr>
-        <w:rPr>
-          <w:color w:val="000000" w:themeColor="text1"/>
-        </w:rPr>
-      </w:pPr>
-      <w:r>
-        <w:rPr>
-          <w:color w:val="000000" w:themeColor="text1"/>
-        </w:rPr>
+      <w:r>
+        <w:rPr>
+          <w:color w:val="000000" w:themeColor="text1"/>
+        </w:rPr>
+        <w:t xml:space="preserve">Etape </w:t>
+      </w:r>
+      <w:r>
+        <w:rPr>
+          <w:color w:val="000000" w:themeColor="text1"/>
+        </w:rPr>
+        <w:t>à</w:t>
+      </w:r>
+      <w:r>
+        <w:rPr>
+          <w:color w:val="000000" w:themeColor="text1"/>
+        </w:rPr>
+        <w:t xml:space="preserve"> faire : </w:t>
+      </w:r>
+    </w:p>
+    <w:p>
+      <w:pPr>
+        <w:rPr>
+          <w:color w:val="000000" w:themeColor="text1"/>
+        </w:rPr>
+      </w:pPr>
+      <w:r>
+        <w:rPr>
+          <w:color w:val="000000" w:themeColor="text1"/>
+        </w:rPr>
+        <w:t xml:space="preserve">-Faire en sort de refaire afficher une réservation en plus </w:t>
+      </w:r>
+      <w:bookmarkStart w:id="0" w:name="_GoBack"/>
+      <w:bookmarkEnd w:id="0"/>
+    </w:p>
+    <w:p>
+      <w:pPr>
+        <w:rPr>
+          <w:color w:val="000000" w:themeColor="text1"/>
+        </w:rPr>
+      </w:pPr>
+    </w:p>
+    <w:p>
+      <w:pPr>
+        <w:rPr>
+          <w:color w:val="000000" w:themeColor="text1"/>
+        </w:rPr>
+      </w:pPr>
+    </w:p>
+    <w:p>
+      <w:pPr>
+        <w:rPr>
+          <w:color w:val="000000" w:themeColor="text1"/>
+        </w:rPr>
+      </w:pPr>
+      <w:r>
+        <w:rPr>
+          <w:color w:val="000000" w:themeColor="text1"/>
+        </w:rPr>
+        <w:lastRenderedPageBreak/>
         <w:t xml:space="preserve">Questions : </w:t>
       </w:r>
     </w:p>
@@ -839,16 +860,36 @@
         <w:rPr>
           <w:color w:val="000000" w:themeColor="text1"/>
         </w:rPr>
-        <w:t xml:space="preserve">-A quel endroit je vais pourvoir mettre du </w:t>
-      </w:r>
-      <w:proofErr w:type="spellStart"/>
-      <w:r>
-        <w:rPr>
-          <w:color w:val="000000" w:themeColor="text1"/>
-        </w:rPr>
-        <w:t>js</w:t>
-      </w:r>
-      <w:proofErr w:type="spellEnd"/>
+        <w:t xml:space="preserve">Note : </w:t>
+      </w:r>
+    </w:p>
+    <w:p>
+      <w:pPr>
+        <w:rPr>
+          <w:color w:val="000000" w:themeColor="text1"/>
+        </w:rPr>
+      </w:pPr>
+      <w:r>
+        <w:rPr>
+          <w:color w:val="000000" w:themeColor="text1"/>
+        </w:rPr>
+        <w:t>Date format :</w:t>
+      </w:r>
+    </w:p>
+    <w:p>
+      <w:pPr>
+        <w:rPr>
+          <w:color w:val="000000" w:themeColor="text1"/>
+        </w:rPr>
+      </w:pPr>
+      <w:hyperlink r:id="rId6" w:history="1">
+        <w:r>
+          <w:rPr>
+            <w:rStyle w:val="Lienhypertexte"/>
+          </w:rPr>
+          <w:t>https://developer.mozilla.org/en-US/docs/Web/JavaScript/Reference/Global_Objects/Date/parse</w:t>
+        </w:r>
+      </w:hyperlink>
     </w:p>
     <w:sectPr>
       <w:pgSz w:w="11906" w:h="16838"/>
@@ -1565,6 +1606,29 @@
       <w:contextualSpacing/>
     </w:pPr>
   </w:style>
+  <w:style w:type="character" w:styleId="Lienhypertexte">
+    <w:name w:val="Hyperlink"/>
+    <w:basedOn w:val="Policepardfaut"/>
+    <w:uiPriority w:val="99"/>
+    <w:unhideWhenUsed/>
+    <w:rsid w:val="00210792"/>
+    <w:rPr>
+      <w:color w:val="0563C1" w:themeColor="hyperlink"/>
+      <w:u w:val="single"/>
+    </w:rPr>
+  </w:style>
+  <w:style w:type="character" w:styleId="Mentionnonrsolue">
+    <w:name w:val="Unresolved Mention"/>
+    <w:basedOn w:val="Policepardfaut"/>
+    <w:uiPriority w:val="99"/>
+    <w:semiHidden/>
+    <w:unhideWhenUsed/>
+    <w:rsid w:val="00210792"/>
+    <w:rPr>
+      <w:color w:val="605E5C"/>
+      <w:shd w:val="clear" w:color="auto" w:fill="E1DFDD"/>
+    </w:rPr>
+  </w:style>
 </w:styles>
 </file>
 

</xml_diff>